<commit_message>
doc arboresscence, on continue...
</commit_message>
<xml_diff>
--- a/Doc/Arborescence SDB.docx
+++ b/Doc/Arborescence SDB.docx
@@ -568,6 +568,13 @@
           <w:szCs w:val="24"/>
         </w:rPr>
       </w:pPr>
+      <w:r>
+        <w:rPr>
+          <w:sz w:val="24"/>
+          <w:szCs w:val="24"/>
+        </w:rPr>
+        <w:t>Procédure</w:t>
+      </w:r>
     </w:p>
     <w:p>
       <w:pPr>
@@ -586,6 +593,22 @@
           <w:szCs w:val="24"/>
         </w:rPr>
       </w:pPr>
+      <w:r>
+        <w:rPr>
+          <w:sz w:val="24"/>
+          <w:szCs w:val="24"/>
+        </w:rPr>
+        <w:t>Idéale : peu</w:t>
+      </w:r>
+      <w:bookmarkStart w:id="0" w:name="_GoBack"/>
+      <w:bookmarkEnd w:id="0"/>
+      <w:r>
+        <w:rPr>
+          <w:sz w:val="24"/>
+          <w:szCs w:val="24"/>
+        </w:rPr>
+        <w:t xml:space="preserve"> de valeur sans erreurs ni bruit. </w:t>
+      </w:r>
     </w:p>
     <w:p>
       <w:pPr>
@@ -670,29 +693,46 @@
     </w:p>
     <w:p>
       <w:pPr>
-        <w:rPr>
-          <w:sz w:val="24"/>
-          <w:szCs w:val="24"/>
-        </w:rPr>
-      </w:pPr>
-    </w:p>
-    <w:p>
-      <w:pPr>
-        <w:rPr>
-          <w:b/>
-          <w:i/>
-          <w:sz w:val="28"/>
-          <w:szCs w:val="28"/>
-        </w:rPr>
-      </w:pPr>
-      <w:r>
-        <w:rPr>
-          <w:b/>
-          <w:i/>
-          <w:sz w:val="28"/>
-          <w:szCs w:val="28"/>
-        </w:rPr>
-        <w:lastRenderedPageBreak/>
+        <w:ind w:firstLine="708"/>
+        <w:rPr>
+          <w:sz w:val="24"/>
+          <w:szCs w:val="24"/>
+        </w:rPr>
+      </w:pPr>
+    </w:p>
+    <w:p>
+      <w:pPr>
+        <w:ind w:firstLine="708"/>
+        <w:rPr>
+          <w:sz w:val="24"/>
+          <w:szCs w:val="24"/>
+        </w:rPr>
+      </w:pPr>
+    </w:p>
+    <w:p>
+      <w:pPr>
+        <w:rPr>
+          <w:sz w:val="24"/>
+          <w:szCs w:val="24"/>
+        </w:rPr>
+      </w:pPr>
+    </w:p>
+    <w:p>
+      <w:pPr>
+        <w:rPr>
+          <w:b/>
+          <w:i/>
+          <w:sz w:val="28"/>
+          <w:szCs w:val="28"/>
+        </w:rPr>
+      </w:pPr>
+      <w:r>
+        <w:rPr>
+          <w:b/>
+          <w:i/>
+          <w:sz w:val="28"/>
+          <w:szCs w:val="28"/>
+        </w:rPr>
         <w:t xml:space="preserve">Application : </w:t>
       </w:r>
       <w:r>
@@ -5462,8 +5502,6 @@
           <w:szCs w:val="24"/>
         </w:rPr>
       </w:pPr>
-      <w:bookmarkStart w:id="0" w:name="_GoBack"/>
-      <w:bookmarkEnd w:id="0"/>
     </w:p>
     <w:p>
       <w:pPr>
@@ -7939,6 +7977,15 @@
           <w:szCs w:val="28"/>
         </w:rPr>
       </w:pPr>
+      <w:r>
+        <w:rPr>
+          <w:b/>
+          <w:i/>
+          <w:sz w:val="28"/>
+          <w:szCs w:val="28"/>
+        </w:rPr>
+        <w:t>Résultats et observations</w:t>
+      </w:r>
     </w:p>
     <w:p>
       <w:pPr>
@@ -7957,22 +8004,25 @@
         <w:pStyle w:val="Paragraphedeliste"/>
         <w:spacing w:line="240" w:lineRule="auto"/>
         <w:rPr>
-          <w:b/>
-          <w:i/>
-          <w:sz w:val="28"/>
-          <w:szCs w:val="28"/>
-        </w:rPr>
-      </w:pPr>
+          <w:sz w:val="24"/>
+          <w:szCs w:val="24"/>
+        </w:rPr>
+      </w:pPr>
+      <w:r>
+        <w:rPr>
+          <w:sz w:val="24"/>
+          <w:szCs w:val="24"/>
+        </w:rPr>
+        <w:t>La projection des mesures de terrain dans l’espace formé par la variable profondeur et les ratios de signaux optiques montre un niveau très élevé de bruit. Cela induit une quantité considérable de mauvaise classification lors de la première itération des modèles de prédiction en deux étapes.</w:t>
+      </w:r>
     </w:p>
     <w:p>
       <w:pPr>
         <w:pStyle w:val="Paragraphedeliste"/>
         <w:spacing w:line="240" w:lineRule="auto"/>
         <w:rPr>
-          <w:b/>
-          <w:i/>
-          <w:sz w:val="28"/>
-          <w:szCs w:val="28"/>
+          <w:sz w:val="24"/>
+          <w:szCs w:val="24"/>
         </w:rPr>
       </w:pPr>
     </w:p>
@@ -7981,12 +8031,470 @@
         <w:pStyle w:val="Paragraphedeliste"/>
         <w:spacing w:line="240" w:lineRule="auto"/>
         <w:rPr>
-          <w:b/>
-          <w:i/>
-          <w:sz w:val="28"/>
-          <w:szCs w:val="28"/>
-        </w:rPr>
-      </w:pPr>
+          <w:sz w:val="24"/>
+          <w:szCs w:val="24"/>
+        </w:rPr>
+      </w:pPr>
+      <w:r>
+        <w:rPr>
+          <w:sz w:val="24"/>
+          <w:szCs w:val="24"/>
+        </w:rPr>
+        <w:t xml:space="preserve">Les mesures, sont presque intégralement contenues dans la partie </w:t>
+      </w:r>
+      <w:r>
+        <w:rPr>
+          <w:sz w:val="24"/>
+          <w:szCs w:val="24"/>
+        </w:rPr>
+        <w:t>nord</w:t>
+      </w:r>
+      <w:r>
+        <w:rPr>
+          <w:sz w:val="24"/>
+          <w:szCs w:val="24"/>
+        </w:rPr>
+        <w:t xml:space="preserve"> de l’empreinte. Un petit </w:t>
+      </w:r>
+      <w:r>
+        <w:rPr>
+          <w:sz w:val="24"/>
+          <w:szCs w:val="24"/>
+        </w:rPr>
+        <w:t>amoncellement</w:t>
+      </w:r>
+      <w:r>
+        <w:rPr>
+          <w:sz w:val="24"/>
+          <w:szCs w:val="24"/>
+        </w:rPr>
+        <w:t xml:space="preserve"> de mesure</w:t>
+      </w:r>
+      <w:r>
+        <w:rPr>
+          <w:sz w:val="24"/>
+          <w:szCs w:val="24"/>
+        </w:rPr>
+        <w:t>s,</w:t>
+      </w:r>
+      <w:r>
+        <w:rPr>
+          <w:sz w:val="24"/>
+          <w:szCs w:val="24"/>
+        </w:rPr>
+        <w:t xml:space="preserve"> au sud</w:t>
+      </w:r>
+      <w:r>
+        <w:rPr>
+          <w:sz w:val="24"/>
+          <w:szCs w:val="24"/>
+        </w:rPr>
+        <w:t>,</w:t>
+      </w:r>
+      <w:r>
+        <w:rPr>
+          <w:sz w:val="24"/>
+          <w:szCs w:val="24"/>
+        </w:rPr>
+        <w:t xml:space="preserve"> est disponible lorsque la limite temporelle est fixée </w:t>
+      </w:r>
+      <w:r>
+        <w:rPr>
+          <w:sz w:val="24"/>
+          <w:szCs w:val="24"/>
+        </w:rPr>
+        <w:t>à</w:t>
+      </w:r>
+      <w:r>
+        <w:rPr>
+          <w:sz w:val="24"/>
+          <w:szCs w:val="24"/>
+        </w:rPr>
+        <w:t xml:space="preserve"> 1970. Il y a donc un compromis très contraignant </w:t>
+      </w:r>
+      <w:r>
+        <w:rPr>
+          <w:sz w:val="24"/>
+          <w:szCs w:val="24"/>
+        </w:rPr>
+        <w:t>à</w:t>
+      </w:r>
+      <w:r>
+        <w:rPr>
+          <w:sz w:val="24"/>
+          <w:szCs w:val="24"/>
+        </w:rPr>
+        <w:t xml:space="preserve"> faire entre une bonne distribution spatiale et une h</w:t>
+      </w:r>
+      <w:r>
+        <w:rPr>
+          <w:sz w:val="24"/>
+          <w:szCs w:val="24"/>
+        </w:rPr>
+        <w:t>omogénéité t</w:t>
+      </w:r>
+      <w:r>
+        <w:rPr>
+          <w:sz w:val="24"/>
+          <w:szCs w:val="24"/>
+        </w:rPr>
+        <w:t xml:space="preserve">emporelle des mesures de terrain.  Les résultats issus d’un set de validation avec une limite temporelle fixée </w:t>
+      </w:r>
+      <w:r>
+        <w:rPr>
+          <w:sz w:val="24"/>
+          <w:szCs w:val="24"/>
+        </w:rPr>
+        <w:t>à</w:t>
+      </w:r>
+      <w:r>
+        <w:rPr>
+          <w:sz w:val="24"/>
+          <w:szCs w:val="24"/>
+        </w:rPr>
+        <w:t xml:space="preserve"> 2010 risque de voir l’apparition d’un biais progressif à mesure que l’on tend vers la partie sud de l’image. L’observation de </w:t>
+      </w:r>
+      <w:r>
+        <w:rPr>
+          <w:sz w:val="24"/>
+          <w:szCs w:val="24"/>
+        </w:rPr>
+        <w:t>ce résultat</w:t>
+      </w:r>
+      <w:r>
+        <w:rPr>
+          <w:sz w:val="24"/>
+          <w:szCs w:val="24"/>
+        </w:rPr>
+        <w:t xml:space="preserve"> semble également montrer qu’ils </w:t>
+      </w:r>
+      <w:r>
+        <w:rPr>
+          <w:sz w:val="24"/>
+          <w:szCs w:val="24"/>
+        </w:rPr>
+        <w:t>est</w:t>
+      </w:r>
+      <w:r>
+        <w:rPr>
+          <w:sz w:val="24"/>
+          <w:szCs w:val="24"/>
+        </w:rPr>
+        <w:t xml:space="preserve"> biaisé</w:t>
+      </w:r>
+      <w:r>
+        <w:rPr>
+          <w:sz w:val="24"/>
+          <w:szCs w:val="24"/>
+        </w:rPr>
+        <w:t xml:space="preserve"> </w:t>
+      </w:r>
+      <w:r>
+        <w:rPr>
+          <w:sz w:val="24"/>
+          <w:szCs w:val="24"/>
+        </w:rPr>
+        <w:t>sur la partie nord de l’image, puisque les profondeur</w:t>
+      </w:r>
+      <w:r>
+        <w:rPr>
+          <w:sz w:val="24"/>
+          <w:szCs w:val="24"/>
+        </w:rPr>
+        <w:t>s</w:t>
+      </w:r>
+      <w:r>
+        <w:rPr>
+          <w:sz w:val="24"/>
+          <w:szCs w:val="24"/>
+        </w:rPr>
+        <w:t xml:space="preserve"> des platiers de l’aquarève et de l’ilot maitre semble</w:t>
+      </w:r>
+      <w:r>
+        <w:rPr>
+          <w:sz w:val="24"/>
+          <w:szCs w:val="24"/>
+        </w:rPr>
+        <w:t>nt</w:t>
+      </w:r>
+      <w:r>
+        <w:rPr>
+          <w:sz w:val="24"/>
+          <w:szCs w:val="24"/>
+        </w:rPr>
+        <w:t xml:space="preserve"> </w:t>
+      </w:r>
+      <w:r>
+        <w:rPr>
+          <w:sz w:val="24"/>
+          <w:szCs w:val="24"/>
+        </w:rPr>
+        <w:t>surestimées</w:t>
+      </w:r>
+      <w:r>
+        <w:rPr>
+          <w:sz w:val="24"/>
+          <w:szCs w:val="24"/>
+        </w:rPr>
+        <w:t>. A l’inverse</w:t>
+      </w:r>
+      <w:r>
+        <w:rPr>
+          <w:sz w:val="24"/>
+          <w:szCs w:val="24"/>
+        </w:rPr>
+        <w:t>, les profondeurs de la barrière de corail, au sud, semble sous-estimé</w:t>
+      </w:r>
+      <w:r>
+        <w:rPr>
+          <w:sz w:val="24"/>
+          <w:szCs w:val="24"/>
+        </w:rPr>
+        <w:t>es</w:t>
+      </w:r>
+      <w:r>
+        <w:rPr>
+          <w:sz w:val="24"/>
+          <w:szCs w:val="24"/>
+        </w:rPr>
+        <w:t xml:space="preserve"> à leur endroit intérieur. La couche résultant de 2010 semble donc mont</w:t>
+      </w:r>
+      <w:r>
+        <w:rPr>
+          <w:sz w:val="24"/>
+          <w:szCs w:val="24"/>
+        </w:rPr>
+        <w:t>r</w:t>
+      </w:r>
+      <w:r>
+        <w:rPr>
+          <w:sz w:val="24"/>
+          <w:szCs w:val="24"/>
+        </w:rPr>
+        <w:t xml:space="preserve">er </w:t>
+      </w:r>
+      <w:r>
+        <w:rPr>
+          <w:sz w:val="24"/>
+          <w:szCs w:val="24"/>
+        </w:rPr>
+        <w:t>plusieurs</w:t>
+      </w:r>
+      <w:r>
+        <w:rPr>
+          <w:sz w:val="24"/>
+          <w:szCs w:val="24"/>
+        </w:rPr>
+        <w:t xml:space="preserve"> biais. </w:t>
+      </w:r>
+    </w:p>
+    <w:p>
+      <w:pPr>
+        <w:pStyle w:val="Paragraphedeliste"/>
+        <w:spacing w:line="240" w:lineRule="auto"/>
+        <w:rPr>
+          <w:sz w:val="24"/>
+          <w:szCs w:val="24"/>
+        </w:rPr>
+      </w:pPr>
+    </w:p>
+    <w:p>
+      <w:pPr>
+        <w:pStyle w:val="Paragraphedeliste"/>
+        <w:spacing w:line="240" w:lineRule="auto"/>
+        <w:rPr>
+          <w:sz w:val="24"/>
+          <w:szCs w:val="24"/>
+        </w:rPr>
+      </w:pPr>
+      <w:r>
+        <w:rPr>
+          <w:sz w:val="24"/>
+          <w:szCs w:val="24"/>
+        </w:rPr>
+        <w:t xml:space="preserve">Les deux résultats sont issus de </w:t>
+      </w:r>
+      <w:r>
+        <w:rPr>
+          <w:sz w:val="24"/>
+          <w:szCs w:val="24"/>
+        </w:rPr>
+        <w:t>modèles itératifs</w:t>
+      </w:r>
+      <w:r>
+        <w:rPr>
+          <w:sz w:val="24"/>
+          <w:szCs w:val="24"/>
+        </w:rPr>
+        <w:t xml:space="preserve"> avec seuil. Le seuil en question, qui devrait être fixé à 24.5 mètres, doit être recontrôl</w:t>
+      </w:r>
+      <w:r>
+        <w:rPr>
+          <w:sz w:val="24"/>
+          <w:szCs w:val="24"/>
+        </w:rPr>
+        <w:t>é</w:t>
+      </w:r>
+      <w:r>
+        <w:rPr>
+          <w:sz w:val="24"/>
+          <w:szCs w:val="24"/>
+        </w:rPr>
+        <w:t xml:space="preserve"> car lors de la conception du script l’inscription automatisé des seuils dans l’intitulé du fichier geotiff résultant n’était pas encore mise en place. De plus, </w:t>
+      </w:r>
+      <w:r>
+        <w:rPr>
+          <w:sz w:val="24"/>
+          <w:szCs w:val="24"/>
+        </w:rPr>
+        <w:t xml:space="preserve">malgré la métrique du R2, plus favorable à </w:t>
+      </w:r>
+      <w:r>
+        <w:rPr>
+          <w:sz w:val="24"/>
+          <w:szCs w:val="24"/>
+        </w:rPr>
+        <w:t>un seuil si élevé</w:t>
+      </w:r>
+      <w:r>
+        <w:rPr>
+          <w:sz w:val="24"/>
+          <w:szCs w:val="24"/>
+        </w:rPr>
+        <w:t>, ce</w:t>
+      </w:r>
+      <w:r>
+        <w:rPr>
+          <w:sz w:val="24"/>
+          <w:szCs w:val="24"/>
+        </w:rPr>
+        <w:t xml:space="preserve"> n’est peut-être pas la solution la plus judicieuse du fait d’un nombre insuffisant de valeur de calibration au sein de la gamme de profondeurs supérieures qu’il décrit. A l’inverse un seuil plus bas, autour des 5 mètres, pourrait avoir des résultats </w:t>
+      </w:r>
+      <w:r>
+        <w:rPr>
+          <w:sz w:val="24"/>
+          <w:szCs w:val="24"/>
+        </w:rPr>
+        <w:t>favorables</w:t>
+      </w:r>
+      <w:r>
+        <w:rPr>
+          <w:sz w:val="24"/>
+          <w:szCs w:val="24"/>
+        </w:rPr>
+        <w:t xml:space="preserve"> sur la métrique d’écart moyen, plus sensible, malgré l’augmentation de mauvaise classification initiale qui serait induit. La forte quantité de mesure, inférieure à 5 mètres, y serait favorable.</w:t>
+      </w:r>
+    </w:p>
+    <w:p>
+      <w:pPr>
+        <w:pStyle w:val="Paragraphedeliste"/>
+        <w:spacing w:line="240" w:lineRule="auto"/>
+        <w:rPr>
+          <w:sz w:val="24"/>
+          <w:szCs w:val="24"/>
+        </w:rPr>
+      </w:pPr>
+    </w:p>
+    <w:p>
+      <w:pPr>
+        <w:pStyle w:val="Paragraphedeliste"/>
+        <w:spacing w:line="240" w:lineRule="auto"/>
+        <w:rPr>
+          <w:sz w:val="24"/>
+          <w:szCs w:val="24"/>
+        </w:rPr>
+      </w:pPr>
+      <w:r>
+        <w:rPr>
+          <w:sz w:val="24"/>
+          <w:szCs w:val="24"/>
+        </w:rPr>
+        <w:t xml:space="preserve">Notons que les deux </w:t>
+      </w:r>
+      <w:r>
+        <w:rPr>
+          <w:sz w:val="24"/>
+          <w:szCs w:val="24"/>
+        </w:rPr>
+        <w:t>rasters</w:t>
+      </w:r>
+      <w:r>
+        <w:rPr>
+          <w:sz w:val="24"/>
+          <w:szCs w:val="24"/>
+        </w:rPr>
+        <w:t xml:space="preserve"> de bathymétrie </w:t>
+      </w:r>
+      <w:r>
+        <w:rPr>
+          <w:sz w:val="24"/>
+          <w:szCs w:val="24"/>
+        </w:rPr>
+        <w:t>estimée</w:t>
+      </w:r>
+      <w:r>
+        <w:rPr>
+          <w:sz w:val="24"/>
+          <w:szCs w:val="24"/>
+        </w:rPr>
+        <w:t xml:space="preserve"> se sont </w:t>
+      </w:r>
+      <w:r>
+        <w:rPr>
+          <w:sz w:val="24"/>
+          <w:szCs w:val="24"/>
+        </w:rPr>
+        <w:t>vus</w:t>
+      </w:r>
+      <w:r>
+        <w:rPr>
+          <w:sz w:val="24"/>
+          <w:szCs w:val="24"/>
+        </w:rPr>
+        <w:t xml:space="preserve"> rogné sur la part sud de leur empreinte, suite à un bug, corrigé depuis. Les deux raster restent toutefois </w:t>
+      </w:r>
+      <w:r>
+        <w:rPr>
+          <w:sz w:val="24"/>
+          <w:szCs w:val="24"/>
+        </w:rPr>
+        <w:t xml:space="preserve">acceptable puisque la partie </w:t>
+      </w:r>
+      <w:r>
+        <w:rPr>
+          <w:sz w:val="24"/>
+          <w:szCs w:val="24"/>
+        </w:rPr>
+        <w:t>rogné</w:t>
+      </w:r>
+      <w:r>
+        <w:rPr>
+          <w:sz w:val="24"/>
+          <w:szCs w:val="24"/>
+        </w:rPr>
+        <w:t xml:space="preserve"> concerne des profondeur or du lagon. Les résultats des deux </w:t>
+      </w:r>
+      <w:r>
+        <w:rPr>
+          <w:sz w:val="24"/>
+          <w:szCs w:val="24"/>
+        </w:rPr>
+        <w:t>rasters</w:t>
+      </w:r>
+      <w:r>
+        <w:rPr>
+          <w:sz w:val="24"/>
+          <w:szCs w:val="24"/>
+        </w:rPr>
+        <w:t xml:space="preserve"> reste toutefois satisfaisant au regard des donnée de départ et de la comparaison avec la carte marine du SHOM.</w:t>
+      </w:r>
+      <w:r>
+        <w:rPr>
+          <w:sz w:val="24"/>
+          <w:szCs w:val="24"/>
+        </w:rPr>
+        <w:t xml:space="preserve"> </w:t>
+      </w:r>
     </w:p>
     <w:p>
       <w:pPr>

</xml_diff>